<commit_message>
Update the TeamCharter and Version Control
</commit_message>
<xml_diff>
--- a/Documentation/Feedbacks/Week 3 Feedbacks.docx
+++ b/Documentation/Feedbacks/Week 3 Feedbacks.docx
@@ -532,8 +532,6 @@
               </w:rPr>
               <w:t>words such as “Head of” because those words only used for an organisation or department.</w:t>
             </w:r>
-            <w:bookmarkStart w:id="0" w:name="_GoBack"/>
-            <w:bookmarkEnd w:id="0"/>
           </w:p>
           <w:p>
             <w:pPr>
@@ -926,6 +924,16 @@
                 <w:szCs w:val="22"/>
               </w:rPr>
             </w:pPr>
+            <w:r>
+              <w:rPr>
+                <w:rFonts w:asciiTheme="minorHAnsi" w:hAnsiTheme="minorHAnsi" w:cstheme="minorHAnsi"/>
+                <w:sz w:val="22"/>
+                <w:szCs w:val="22"/>
+              </w:rPr>
+              <w:t>In processing</w:t>
+            </w:r>
+            <w:bookmarkStart w:id="0" w:name="_GoBack"/>
+            <w:bookmarkEnd w:id="0"/>
           </w:p>
         </w:tc>
       </w:tr>
@@ -1003,6 +1011,11 @@
         <w:docPartUnique/>
       </w:docPartObj>
     </w:sdtPr>
+    <w:sdtEndPr>
+      <w:rPr>
+        <w:rStyle w:val="PageNumber"/>
+      </w:rPr>
+    </w:sdtEndPr>
     <w:sdtContent>
       <w:p>
         <w:pPr>
@@ -1054,6 +1067,11 @@
         <w:docPartUnique/>
       </w:docPartObj>
     </w:sdtPr>
+    <w:sdtEndPr>
+      <w:rPr>
+        <w:rStyle w:val="PageNumber"/>
+      </w:rPr>
+    </w:sdtEndPr>
     <w:sdtContent>
       <w:p>
         <w:pPr>

</xml_diff>

<commit_message>
Establish Feedbacks Week 4
</commit_message>
<xml_diff>
--- a/Documentation/Feedbacks/Week 3 Feedbacks.docx
+++ b/Documentation/Feedbacks/Week 3 Feedbacks.docx
@@ -423,7 +423,15 @@
                 <w:sz w:val="22"/>
                 <w:szCs w:val="22"/>
               </w:rPr>
-              <w:t>In processing.</w:t>
+              <w:t>Completed</w:t>
+            </w:r>
+            <w:r>
+              <w:rPr>
+                <w:rFonts w:asciiTheme="minorHAnsi" w:hAnsiTheme="minorHAnsi" w:cstheme="minorHAnsi"/>
+                <w:sz w:val="22"/>
+                <w:szCs w:val="22"/>
+              </w:rPr>
+              <w:t>.</w:t>
             </w:r>
           </w:p>
         </w:tc>
@@ -655,7 +663,15 @@
                 <w:szCs w:val="22"/>
               </w:rPr>
               <w:lastRenderedPageBreak/>
-              <w:t>In processing.</w:t>
+              <w:t>Completed</w:t>
+            </w:r>
+            <w:r>
+              <w:rPr>
+                <w:rFonts w:asciiTheme="minorHAnsi" w:hAnsiTheme="minorHAnsi" w:cstheme="minorHAnsi"/>
+                <w:sz w:val="22"/>
+                <w:szCs w:val="22"/>
+              </w:rPr>
+              <w:t>.</w:t>
             </w:r>
           </w:p>
         </w:tc>
@@ -808,7 +824,15 @@
                 <w:sz w:val="22"/>
                 <w:szCs w:val="22"/>
               </w:rPr>
-              <w:t>In processing.</w:t>
+              <w:t>Completed</w:t>
+            </w:r>
+            <w:r>
+              <w:rPr>
+                <w:rFonts w:asciiTheme="minorHAnsi" w:hAnsiTheme="minorHAnsi" w:cstheme="minorHAnsi"/>
+                <w:sz w:val="22"/>
+                <w:szCs w:val="22"/>
+              </w:rPr>
+              <w:t>.</w:t>
             </w:r>
           </w:p>
         </w:tc>
@@ -930,7 +954,7 @@
                 <w:sz w:val="22"/>
                 <w:szCs w:val="22"/>
               </w:rPr>
-              <w:t>In processing</w:t>
+              <w:t>Completed.</w:t>
             </w:r>
             <w:bookmarkStart w:id="0" w:name="_GoBack"/>
             <w:bookmarkEnd w:id="0"/>

</xml_diff>

<commit_message>
Updated versions of all documents 3/22/2018
All up to date documentations till 22nd March 2018
</commit_message>
<xml_diff>
--- a/Documentation/Feedbacks/Week 3 Feedbacks.docx
+++ b/Documentation/Feedbacks/Week 3 Feedbacks.docx
@@ -423,7 +423,15 @@
                 <w:sz w:val="22"/>
                 <w:szCs w:val="22"/>
               </w:rPr>
-              <w:t>In processing.</w:t>
+              <w:t>Completed</w:t>
+            </w:r>
+            <w:r>
+              <w:rPr>
+                <w:rFonts w:asciiTheme="minorHAnsi" w:hAnsiTheme="minorHAnsi" w:cstheme="minorHAnsi"/>
+                <w:sz w:val="22"/>
+                <w:szCs w:val="22"/>
+              </w:rPr>
+              <w:t>.</w:t>
             </w:r>
           </w:p>
         </w:tc>
@@ -532,8 +540,6 @@
               </w:rPr>
               <w:t>words such as “Head of” because those words only used for an organisation or department.</w:t>
             </w:r>
-            <w:bookmarkStart w:id="0" w:name="_GoBack"/>
-            <w:bookmarkEnd w:id="0"/>
           </w:p>
           <w:p>
             <w:pPr>
@@ -657,7 +663,15 @@
                 <w:szCs w:val="22"/>
               </w:rPr>
               <w:lastRenderedPageBreak/>
-              <w:t>In processing.</w:t>
+              <w:t>Completed</w:t>
+            </w:r>
+            <w:r>
+              <w:rPr>
+                <w:rFonts w:asciiTheme="minorHAnsi" w:hAnsiTheme="minorHAnsi" w:cstheme="minorHAnsi"/>
+                <w:sz w:val="22"/>
+                <w:szCs w:val="22"/>
+              </w:rPr>
+              <w:t>.</w:t>
             </w:r>
           </w:p>
         </w:tc>
@@ -810,7 +824,15 @@
                 <w:sz w:val="22"/>
                 <w:szCs w:val="22"/>
               </w:rPr>
-              <w:t>In processing.</w:t>
+              <w:t>Completed</w:t>
+            </w:r>
+            <w:r>
+              <w:rPr>
+                <w:rFonts w:asciiTheme="minorHAnsi" w:hAnsiTheme="minorHAnsi" w:cstheme="minorHAnsi"/>
+                <w:sz w:val="22"/>
+                <w:szCs w:val="22"/>
+              </w:rPr>
+              <w:t>.</w:t>
             </w:r>
           </w:p>
         </w:tc>
@@ -926,6 +948,16 @@
                 <w:szCs w:val="22"/>
               </w:rPr>
             </w:pPr>
+            <w:r>
+              <w:rPr>
+                <w:rFonts w:asciiTheme="minorHAnsi" w:hAnsiTheme="minorHAnsi" w:cstheme="minorHAnsi"/>
+                <w:sz w:val="22"/>
+                <w:szCs w:val="22"/>
+              </w:rPr>
+              <w:t>Completed.</w:t>
+            </w:r>
+            <w:bookmarkStart w:id="0" w:name="_GoBack"/>
+            <w:bookmarkEnd w:id="0"/>
           </w:p>
         </w:tc>
       </w:tr>
@@ -1003,6 +1035,11 @@
         <w:docPartUnique/>
       </w:docPartObj>
     </w:sdtPr>
+    <w:sdtEndPr>
+      <w:rPr>
+        <w:rStyle w:val="PageNumber"/>
+      </w:rPr>
+    </w:sdtEndPr>
     <w:sdtContent>
       <w:p>
         <w:pPr>
@@ -1054,6 +1091,11 @@
         <w:docPartUnique/>
       </w:docPartObj>
     </w:sdtPr>
+    <w:sdtEndPr>
+      <w:rPr>
+        <w:rStyle w:val="PageNumber"/>
+      </w:rPr>
+    </w:sdtEndPr>
     <w:sdtContent>
       <w:p>
         <w:pPr>

</xml_diff>